<commit_message>
presentation and meeting minutes
</commit_message>
<xml_diff>
--- a/Documents/Milestone 3/Sprint4_MeetingMinutes.docx
+++ b/Documents/Milestone 3/Sprint4_MeetingMinutes.docx
@@ -2901,8 +2901,6 @@
               </w:rPr>
               <w:t>Sprint 4 continuation</w:t>
             </w:r>
-            <w:bookmarkStart w:id="0" w:name="_GoBack"/>
-            <w:bookmarkEnd w:id="0"/>
           </w:p>
         </w:tc>
       </w:tr>
@@ -2995,6 +2993,14 @@
           <w:szCs w:val="19"/>
         </w:rPr>
       </w:pPr>
+      <w:r>
+        <w:rPr>
+          <w:color w:val="000000"/>
+          <w:sz w:val="19"/>
+          <w:szCs w:val="19"/>
+        </w:rPr>
+        <w:t>Presentation is 16/10</w:t>
+      </w:r>
     </w:p>
     <w:p>
       <w:pPr>
@@ -3036,6 +3042,348 @@
         <w:spacing w:after="0"/>
         <w:rPr>
           <w:color w:val="000000"/>
+          <w:sz w:val="19"/>
+          <w:szCs w:val="19"/>
+        </w:rPr>
+      </w:pPr>
+      <w:r>
+        <w:rPr>
+          <w:color w:val="000000"/>
+          <w:sz w:val="19"/>
+          <w:szCs w:val="19"/>
+        </w:rPr>
+        <w:t>Backend</w:t>
+      </w:r>
+    </w:p>
+    <w:p>
+      <w:pPr>
+        <w:numPr>
+          <w:ilvl w:val="0"/>
+          <w:numId w:val="1"/>
+        </w:numPr>
+        <w:pBdr>
+          <w:top w:val="nil"/>
+          <w:left w:val="nil"/>
+          <w:bottom w:val="nil"/>
+          <w:right w:val="nil"/>
+          <w:between w:val="nil"/>
+        </w:pBdr>
+        <w:spacing w:after="0"/>
+        <w:rPr>
+          <w:color w:val="000000"/>
+          <w:sz w:val="19"/>
+          <w:szCs w:val="19"/>
+        </w:rPr>
+      </w:pPr>
+      <w:r>
+        <w:rPr>
+          <w:color w:val="000000"/>
+          <w:sz w:val="19"/>
+          <w:szCs w:val="19"/>
+        </w:rPr>
+        <w:t>Presentation</w:t>
+      </w:r>
+    </w:p>
+    <w:tbl>
+      <w:tblPr>
+        <w:tblW w:w="9016" w:type="dxa"/>
+        <w:tblBorders>
+          <w:top w:val="single" w:sz="4" w:space="0" w:color="000000"/>
+          <w:left w:val="single" w:sz="4" w:space="0" w:color="000000"/>
+          <w:bottom w:val="single" w:sz="4" w:space="0" w:color="000000"/>
+          <w:right w:val="single" w:sz="4" w:space="0" w:color="000000"/>
+          <w:insideH w:val="single" w:sz="4" w:space="0" w:color="000000"/>
+          <w:insideV w:val="single" w:sz="4" w:space="0" w:color="000000"/>
+        </w:tblBorders>
+        <w:tblLayout w:type="fixed"/>
+        <w:tblLook w:val="0400" w:firstRow="0" w:lastRow="0" w:firstColumn="0" w:lastColumn="0" w:noHBand="0" w:noVBand="1"/>
+      </w:tblPr>
+      <w:tblGrid>
+        <w:gridCol w:w="1168"/>
+        <w:gridCol w:w="7848"/>
+      </w:tblGrid>
+      <w:tr>
+        <w:tc>
+          <w:tcPr>
+            <w:tcW w:w="9016" w:type="dxa"/>
+            <w:gridSpan w:val="2"/>
+          </w:tcPr>
+          <w:p>
+            <w:pPr>
+              <w:spacing w:after="0"/>
+              <w:jc w:val="center"/>
+              <w:rPr>
+                <w:b/>
+                <w:sz w:val="19"/>
+                <w:szCs w:val="19"/>
+              </w:rPr>
+            </w:pPr>
+            <w:r>
+              <w:rPr>
+                <w:b/>
+                <w:sz w:val="19"/>
+                <w:szCs w:val="19"/>
+              </w:rPr>
+              <w:t>What did we do since the last meeting?</w:t>
+            </w:r>
+          </w:p>
+        </w:tc>
+      </w:tr>
+      <w:tr>
+        <w:tc>
+          <w:tcPr>
+            <w:tcW w:w="1168" w:type="dxa"/>
+          </w:tcPr>
+          <w:p>
+            <w:pPr>
+              <w:spacing w:after="0"/>
+              <w:rPr>
+                <w:sz w:val="19"/>
+                <w:szCs w:val="19"/>
+              </w:rPr>
+            </w:pPr>
+            <w:r>
+              <w:rPr>
+                <w:sz w:val="19"/>
+                <w:szCs w:val="19"/>
+              </w:rPr>
+              <w:t>Duncan</w:t>
+            </w:r>
+          </w:p>
+        </w:tc>
+        <w:tc>
+          <w:tcPr>
+            <w:tcW w:w="7848" w:type="dxa"/>
+          </w:tcPr>
+          <w:p>
+            <w:pPr>
+              <w:spacing w:after="0"/>
+              <w:rPr>
+                <w:sz w:val="19"/>
+                <w:szCs w:val="19"/>
+              </w:rPr>
+            </w:pPr>
+            <w:r>
+              <w:rPr>
+                <w:sz w:val="19"/>
+                <w:szCs w:val="19"/>
+              </w:rPr>
+              <w:t>Trello refactor</w:t>
+            </w:r>
+          </w:p>
+        </w:tc>
+      </w:tr>
+      <w:tr>
+        <w:tc>
+          <w:tcPr>
+            <w:tcW w:w="1168" w:type="dxa"/>
+          </w:tcPr>
+          <w:p>
+            <w:pPr>
+              <w:spacing w:after="0"/>
+              <w:rPr>
+                <w:sz w:val="19"/>
+                <w:szCs w:val="19"/>
+              </w:rPr>
+            </w:pPr>
+            <w:r>
+              <w:rPr>
+                <w:sz w:val="19"/>
+                <w:szCs w:val="19"/>
+              </w:rPr>
+              <w:t>Mohammed</w:t>
+            </w:r>
+          </w:p>
+        </w:tc>
+        <w:tc>
+          <w:tcPr>
+            <w:tcW w:w="7848" w:type="dxa"/>
+          </w:tcPr>
+          <w:p>
+            <w:pPr>
+              <w:spacing w:after="0"/>
+              <w:rPr>
+                <w:sz w:val="19"/>
+                <w:szCs w:val="19"/>
+              </w:rPr>
+            </w:pPr>
+            <w:r>
+              <w:rPr>
+                <w:sz w:val="19"/>
+                <w:szCs w:val="19"/>
+              </w:rPr>
+              <w:t xml:space="preserve">Finished </w:t>
+            </w:r>
+            <w:r>
+              <w:rPr>
+                <w:sz w:val="19"/>
+                <w:szCs w:val="19"/>
+              </w:rPr>
+              <w:t>G</w:t>
+            </w:r>
+            <w:r>
+              <w:rPr>
+                <w:sz w:val="19"/>
+                <w:szCs w:val="19"/>
+              </w:rPr>
+              <w:t xml:space="preserve">oogle datastore for front-end </w:t>
+            </w:r>
+          </w:p>
+        </w:tc>
+      </w:tr>
+      <w:tr>
+        <w:tc>
+          <w:tcPr>
+            <w:tcW w:w="1168" w:type="dxa"/>
+          </w:tcPr>
+          <w:p>
+            <w:pPr>
+              <w:spacing w:after="0"/>
+              <w:rPr>
+                <w:sz w:val="19"/>
+                <w:szCs w:val="19"/>
+              </w:rPr>
+            </w:pPr>
+            <w:r>
+              <w:rPr>
+                <w:sz w:val="19"/>
+                <w:szCs w:val="19"/>
+              </w:rPr>
+              <w:t>Saad</w:t>
+            </w:r>
+          </w:p>
+        </w:tc>
+        <w:tc>
+          <w:tcPr>
+            <w:tcW w:w="7848" w:type="dxa"/>
+          </w:tcPr>
+          <w:p>
+            <w:pPr>
+              <w:spacing w:after="0"/>
+              <w:rPr>
+                <w:sz w:val="19"/>
+                <w:szCs w:val="19"/>
+              </w:rPr>
+            </w:pPr>
+          </w:p>
+        </w:tc>
+      </w:tr>
+      <w:tr>
+        <w:tc>
+          <w:tcPr>
+            <w:tcW w:w="1168" w:type="dxa"/>
+          </w:tcPr>
+          <w:p>
+            <w:pPr>
+              <w:spacing w:after="0"/>
+              <w:rPr>
+                <w:sz w:val="19"/>
+                <w:szCs w:val="19"/>
+              </w:rPr>
+            </w:pPr>
+            <w:r>
+              <w:rPr>
+                <w:sz w:val="19"/>
+                <w:szCs w:val="19"/>
+              </w:rPr>
+              <w:t>Thien</w:t>
+            </w:r>
+          </w:p>
+        </w:tc>
+        <w:tc>
+          <w:tcPr>
+            <w:tcW w:w="7848" w:type="dxa"/>
+          </w:tcPr>
+          <w:p>
+            <w:pPr>
+              <w:spacing w:after="0"/>
+              <w:rPr>
+                <w:sz w:val="19"/>
+                <w:szCs w:val="19"/>
+              </w:rPr>
+            </w:pPr>
+          </w:p>
+        </w:tc>
+      </w:tr>
+      <w:tr>
+        <w:tc>
+          <w:tcPr>
+            <w:tcW w:w="1168" w:type="dxa"/>
+          </w:tcPr>
+          <w:p>
+            <w:pPr>
+              <w:spacing w:after="0"/>
+              <w:rPr>
+                <w:sz w:val="19"/>
+                <w:szCs w:val="19"/>
+              </w:rPr>
+            </w:pPr>
+            <w:r>
+              <w:rPr>
+                <w:sz w:val="19"/>
+                <w:szCs w:val="19"/>
+              </w:rPr>
+              <w:t>Tharvind</w:t>
+            </w:r>
+          </w:p>
+        </w:tc>
+        <w:tc>
+          <w:tcPr>
+            <w:tcW w:w="7848" w:type="dxa"/>
+          </w:tcPr>
+          <w:p>
+            <w:pPr>
+              <w:spacing w:after="0"/>
+              <w:rPr>
+                <w:sz w:val="19"/>
+                <w:szCs w:val="19"/>
+              </w:rPr>
+            </w:pPr>
+          </w:p>
+        </w:tc>
+      </w:tr>
+      <w:tr>
+        <w:tc>
+          <w:tcPr>
+            <w:tcW w:w="1168" w:type="dxa"/>
+          </w:tcPr>
+          <w:p>
+            <w:pPr>
+              <w:spacing w:after="0"/>
+              <w:rPr>
+                <w:sz w:val="19"/>
+                <w:szCs w:val="19"/>
+              </w:rPr>
+            </w:pPr>
+            <w:r>
+              <w:rPr>
+                <w:sz w:val="19"/>
+                <w:szCs w:val="19"/>
+              </w:rPr>
+              <w:t>GROUP</w:t>
+            </w:r>
+          </w:p>
+        </w:tc>
+        <w:tc>
+          <w:tcPr>
+            <w:tcW w:w="7848" w:type="dxa"/>
+          </w:tcPr>
+          <w:p>
+            <w:pPr>
+              <w:spacing w:after="0"/>
+              <w:rPr>
+                <w:sz w:val="19"/>
+                <w:szCs w:val="19"/>
+              </w:rPr>
+            </w:pPr>
+          </w:p>
+        </w:tc>
+      </w:tr>
+    </w:tbl>
+    <w:p>
+      <w:pPr>
+        <w:spacing w:after="0"/>
+        <w:rPr>
           <w:sz w:val="19"/>
           <w:szCs w:val="19"/>
         </w:rPr>
@@ -3081,7 +3429,7 @@
                 <w:sz w:val="19"/>
                 <w:szCs w:val="19"/>
               </w:rPr>
-              <w:t>What did we do since the last meeting?</w:t>
+              <w:t>What will be done by the next meeting?</w:t>
             </w:r>
           </w:p>
         </w:tc>
@@ -3120,6 +3468,13 @@
                 <w:szCs w:val="19"/>
               </w:rPr>
             </w:pPr>
+            <w:r>
+              <w:rPr>
+                <w:sz w:val="19"/>
+                <w:szCs w:val="19"/>
+              </w:rPr>
+              <w:t>Start presentation slides</w:t>
+            </w:r>
           </w:p>
         </w:tc>
       </w:tr>
@@ -3157,6 +3512,13 @@
                 <w:szCs w:val="19"/>
               </w:rPr>
             </w:pPr>
+            <w:r>
+              <w:rPr>
+                <w:sz w:val="19"/>
+                <w:szCs w:val="19"/>
+              </w:rPr>
+              <w:t>Start presentation ideas</w:t>
+            </w:r>
           </w:p>
         </w:tc>
       </w:tr>
@@ -3305,6 +3667,13 @@
                 <w:szCs w:val="19"/>
               </w:rPr>
             </w:pPr>
+            <w:r>
+              <w:rPr>
+                <w:sz w:val="19"/>
+                <w:szCs w:val="19"/>
+              </w:rPr>
+              <w:t>Preparation for presentation of product</w:t>
+            </w:r>
           </w:p>
         </w:tc>
       </w:tr>
@@ -3358,7 +3727,7 @@
                 <w:sz w:val="19"/>
                 <w:szCs w:val="19"/>
               </w:rPr>
-              <w:t>What will be done by the next meeting?</w:t>
+              <w:t xml:space="preserve">What roadblocks did we </w:t>
             </w:r>
           </w:p>
         </w:tc>
@@ -3397,6 +3766,13 @@
                 <w:szCs w:val="19"/>
               </w:rPr>
             </w:pPr>
+            <w:r>
+              <w:rPr>
+                <w:sz w:val="19"/>
+                <w:szCs w:val="19"/>
+              </w:rPr>
+              <w:t>Waiting for back end to test</w:t>
+            </w:r>
           </w:p>
         </w:tc>
       </w:tr>
@@ -3434,6 +3810,13 @@
                 <w:szCs w:val="19"/>
               </w:rPr>
             </w:pPr>
+            <w:r>
+              <w:rPr>
+                <w:sz w:val="19"/>
+                <w:szCs w:val="19"/>
+              </w:rPr>
+              <w:t>N/A</w:t>
+            </w:r>
           </w:p>
         </w:tc>
       </w:tr>
@@ -3635,7 +4018,7 @@
                 <w:sz w:val="19"/>
                 <w:szCs w:val="19"/>
               </w:rPr>
-              <w:t xml:space="preserve">What roadblocks did we </w:t>
+              <w:t>Things to do</w:t>
             </w:r>
           </w:p>
         </w:tc>
@@ -3674,6 +4057,13 @@
                 <w:szCs w:val="19"/>
               </w:rPr>
             </w:pPr>
+            <w:r>
+              <w:rPr>
+                <w:sz w:val="19"/>
+                <w:szCs w:val="19"/>
+              </w:rPr>
+              <w:t>Presentation</w:t>
+            </w:r>
           </w:p>
         </w:tc>
       </w:tr>
@@ -3711,6 +4101,13 @@
                 <w:szCs w:val="19"/>
               </w:rPr>
             </w:pPr>
+            <w:r>
+              <w:rPr>
+                <w:sz w:val="19"/>
+                <w:szCs w:val="19"/>
+              </w:rPr>
+              <w:t>Presentation</w:t>
+            </w:r>
           </w:p>
         </w:tc>
       </w:tr>
@@ -3859,14 +4256,193 @@
                 <w:szCs w:val="19"/>
               </w:rPr>
             </w:pPr>
+            <w:r>
+              <w:rPr>
+                <w:sz w:val="19"/>
+                <w:szCs w:val="19"/>
+              </w:rPr>
+              <w:t>Get ready for Wednesday class</w:t>
+            </w:r>
           </w:p>
         </w:tc>
       </w:tr>
     </w:tbl>
+    <w:p/>
+    <w:p/>
+    <w:p/>
+    <w:p/>
+    <w:p/>
+    <w:p/>
+    <w:p/>
+    <w:p/>
     <w:p>
       <w:pPr>
         <w:spacing w:after="0"/>
-        <w:rPr>
+        <w:jc w:val="center"/>
+        <w:rPr>
+          <w:u w:val="single"/>
+        </w:rPr>
+      </w:pPr>
+      <w:r>
+        <w:rPr>
+          <w:u w:val="single"/>
+        </w:rPr>
+        <w:t xml:space="preserve">Meeting </w:t>
+      </w:r>
+      <w:r>
+        <w:rPr>
+          <w:u w:val="single"/>
+        </w:rPr>
+        <w:t>4</w:t>
+      </w:r>
+    </w:p>
+    <w:p>
+      <w:pPr>
+        <w:spacing w:after="0"/>
+        <w:jc w:val="right"/>
+        <w:rPr>
+          <w:sz w:val="19"/>
+          <w:szCs w:val="19"/>
+        </w:rPr>
+      </w:pPr>
+      <w:r>
+        <w:rPr>
+          <w:sz w:val="19"/>
+          <w:szCs w:val="19"/>
+        </w:rPr>
+        <w:t xml:space="preserve">Meeting time: </w:t>
+      </w:r>
+      <w:r>
+        <w:rPr>
+          <w:sz w:val="19"/>
+          <w:szCs w:val="19"/>
+        </w:rPr>
+        <w:t>6</w:t>
+      </w:r>
+      <w:r>
+        <w:rPr>
+          <w:sz w:val="19"/>
+          <w:szCs w:val="19"/>
+        </w:rPr>
+        <w:t xml:space="preserve">:30PM - </w:t>
+      </w:r>
+      <w:r>
+        <w:rPr>
+          <w:sz w:val="19"/>
+          <w:szCs w:val="19"/>
+        </w:rPr>
+        <w:t>8</w:t>
+      </w:r>
+      <w:r>
+        <w:rPr>
+          <w:sz w:val="19"/>
+          <w:szCs w:val="19"/>
+        </w:rPr>
+        <w:t>:30PM</w:t>
+      </w:r>
+    </w:p>
+    <w:p>
+      <w:pPr>
+        <w:spacing w:after="0"/>
+        <w:jc w:val="right"/>
+        <w:rPr>
+          <w:sz w:val="19"/>
+          <w:szCs w:val="19"/>
+        </w:rPr>
+      </w:pPr>
+      <w:r>
+        <w:rPr>
+          <w:sz w:val="19"/>
+          <w:szCs w:val="19"/>
+        </w:rPr>
+        <w:t>Meeting date: 1</w:t>
+      </w:r>
+      <w:r>
+        <w:rPr>
+          <w:sz w:val="19"/>
+          <w:szCs w:val="19"/>
+        </w:rPr>
+        <w:t>5</w:t>
+      </w:r>
+      <w:r>
+        <w:rPr>
+          <w:sz w:val="19"/>
+          <w:szCs w:val="19"/>
+        </w:rPr>
+        <w:t>/10/2019</w:t>
+      </w:r>
+    </w:p>
+    <w:p>
+      <w:pPr>
+        <w:spacing w:after="0"/>
+        <w:rPr>
+          <w:sz w:val="19"/>
+          <w:szCs w:val="19"/>
+        </w:rPr>
+      </w:pPr>
+      <w:r>
+        <w:rPr>
+          <w:sz w:val="19"/>
+          <w:szCs w:val="19"/>
+        </w:rPr>
+        <w:t>General Notes</w:t>
+      </w:r>
+    </w:p>
+    <w:p>
+      <w:pPr>
+        <w:pStyle w:val="ListParagraph"/>
+        <w:numPr>
+          <w:ilvl w:val="0"/>
+          <w:numId w:val="1"/>
+        </w:numPr>
+        <w:spacing w:after="0"/>
+        <w:rPr>
+          <w:color w:val="000000"/>
+          <w:sz w:val="19"/>
+          <w:szCs w:val="19"/>
+        </w:rPr>
+      </w:pPr>
+    </w:p>
+    <w:p>
+      <w:pPr>
+        <w:pBdr>
+          <w:top w:val="nil"/>
+          <w:left w:val="nil"/>
+          <w:bottom w:val="nil"/>
+          <w:right w:val="nil"/>
+          <w:between w:val="nil"/>
+        </w:pBdr>
+        <w:spacing w:after="0"/>
+        <w:rPr>
+          <w:color w:val="000000"/>
+          <w:sz w:val="19"/>
+          <w:szCs w:val="19"/>
+        </w:rPr>
+      </w:pPr>
+      <w:r>
+        <w:rPr>
+          <w:sz w:val="19"/>
+          <w:szCs w:val="19"/>
+        </w:rPr>
+        <w:t>To do</w:t>
+      </w:r>
+    </w:p>
+    <w:p>
+      <w:pPr>
+        <w:numPr>
+          <w:ilvl w:val="0"/>
+          <w:numId w:val="1"/>
+        </w:numPr>
+        <w:pBdr>
+          <w:top w:val="nil"/>
+          <w:left w:val="nil"/>
+          <w:bottom w:val="nil"/>
+          <w:right w:val="nil"/>
+          <w:between w:val="nil"/>
+        </w:pBdr>
+        <w:spacing w:after="0"/>
+        <w:rPr>
+          <w:color w:val="000000"/>
           <w:sz w:val="19"/>
           <w:szCs w:val="19"/>
         </w:rPr>
@@ -3912,6 +4488,881 @@
                 <w:sz w:val="19"/>
                 <w:szCs w:val="19"/>
               </w:rPr>
+              <w:t>What did we do since the last meeting?</w:t>
+            </w:r>
+          </w:p>
+        </w:tc>
+      </w:tr>
+      <w:tr>
+        <w:tc>
+          <w:tcPr>
+            <w:tcW w:w="1168" w:type="dxa"/>
+          </w:tcPr>
+          <w:p>
+            <w:pPr>
+              <w:spacing w:after="0"/>
+              <w:rPr>
+                <w:sz w:val="19"/>
+                <w:szCs w:val="19"/>
+              </w:rPr>
+            </w:pPr>
+            <w:r>
+              <w:rPr>
+                <w:sz w:val="19"/>
+                <w:szCs w:val="19"/>
+              </w:rPr>
+              <w:t>Duncan</w:t>
+            </w:r>
+          </w:p>
+        </w:tc>
+        <w:tc>
+          <w:tcPr>
+            <w:tcW w:w="7848" w:type="dxa"/>
+          </w:tcPr>
+          <w:p>
+            <w:pPr>
+              <w:spacing w:after="0"/>
+              <w:rPr>
+                <w:sz w:val="19"/>
+                <w:szCs w:val="19"/>
+              </w:rPr>
+            </w:pPr>
+            <w:r>
+              <w:rPr>
+                <w:sz w:val="19"/>
+                <w:szCs w:val="19"/>
+              </w:rPr>
+              <w:t>Finished slides</w:t>
+            </w:r>
+          </w:p>
+        </w:tc>
+      </w:tr>
+      <w:tr>
+        <w:tc>
+          <w:tcPr>
+            <w:tcW w:w="1168" w:type="dxa"/>
+          </w:tcPr>
+          <w:p>
+            <w:pPr>
+              <w:spacing w:after="0"/>
+              <w:rPr>
+                <w:sz w:val="19"/>
+                <w:szCs w:val="19"/>
+              </w:rPr>
+            </w:pPr>
+            <w:r>
+              <w:rPr>
+                <w:sz w:val="19"/>
+                <w:szCs w:val="19"/>
+              </w:rPr>
+              <w:t>Mohammed</w:t>
+            </w:r>
+          </w:p>
+        </w:tc>
+        <w:tc>
+          <w:tcPr>
+            <w:tcW w:w="7848" w:type="dxa"/>
+          </w:tcPr>
+          <w:p>
+            <w:pPr>
+              <w:spacing w:after="0"/>
+              <w:rPr>
+                <w:sz w:val="19"/>
+                <w:szCs w:val="19"/>
+              </w:rPr>
+            </w:pPr>
+            <w:r>
+              <w:rPr>
+                <w:sz w:val="19"/>
+                <w:szCs w:val="19"/>
+              </w:rPr>
+              <w:t>Finished presentation ideas and plan</w:t>
+            </w:r>
+          </w:p>
+        </w:tc>
+      </w:tr>
+      <w:tr>
+        <w:tc>
+          <w:tcPr>
+            <w:tcW w:w="1168" w:type="dxa"/>
+          </w:tcPr>
+          <w:p>
+            <w:pPr>
+              <w:spacing w:after="0"/>
+              <w:rPr>
+                <w:sz w:val="19"/>
+                <w:szCs w:val="19"/>
+              </w:rPr>
+            </w:pPr>
+            <w:r>
+              <w:rPr>
+                <w:sz w:val="19"/>
+                <w:szCs w:val="19"/>
+              </w:rPr>
+              <w:t>Saad</w:t>
+            </w:r>
+          </w:p>
+        </w:tc>
+        <w:tc>
+          <w:tcPr>
+            <w:tcW w:w="7848" w:type="dxa"/>
+          </w:tcPr>
+          <w:p>
+            <w:pPr>
+              <w:spacing w:after="0"/>
+              <w:rPr>
+                <w:sz w:val="19"/>
+                <w:szCs w:val="19"/>
+              </w:rPr>
+            </w:pPr>
+          </w:p>
+        </w:tc>
+      </w:tr>
+      <w:tr>
+        <w:tc>
+          <w:tcPr>
+            <w:tcW w:w="1168" w:type="dxa"/>
+          </w:tcPr>
+          <w:p>
+            <w:pPr>
+              <w:spacing w:after="0"/>
+              <w:rPr>
+                <w:sz w:val="19"/>
+                <w:szCs w:val="19"/>
+              </w:rPr>
+            </w:pPr>
+            <w:r>
+              <w:rPr>
+                <w:sz w:val="19"/>
+                <w:szCs w:val="19"/>
+              </w:rPr>
+              <w:t>Thien</w:t>
+            </w:r>
+          </w:p>
+        </w:tc>
+        <w:tc>
+          <w:tcPr>
+            <w:tcW w:w="7848" w:type="dxa"/>
+          </w:tcPr>
+          <w:p>
+            <w:pPr>
+              <w:spacing w:after="0"/>
+              <w:rPr>
+                <w:sz w:val="19"/>
+                <w:szCs w:val="19"/>
+              </w:rPr>
+            </w:pPr>
+          </w:p>
+        </w:tc>
+      </w:tr>
+      <w:tr>
+        <w:tc>
+          <w:tcPr>
+            <w:tcW w:w="1168" w:type="dxa"/>
+          </w:tcPr>
+          <w:p>
+            <w:pPr>
+              <w:spacing w:after="0"/>
+              <w:rPr>
+                <w:sz w:val="19"/>
+                <w:szCs w:val="19"/>
+              </w:rPr>
+            </w:pPr>
+            <w:r>
+              <w:rPr>
+                <w:sz w:val="19"/>
+                <w:szCs w:val="19"/>
+              </w:rPr>
+              <w:t>Tharvind</w:t>
+            </w:r>
+          </w:p>
+        </w:tc>
+        <w:tc>
+          <w:tcPr>
+            <w:tcW w:w="7848" w:type="dxa"/>
+          </w:tcPr>
+          <w:p>
+            <w:pPr>
+              <w:spacing w:after="0"/>
+              <w:rPr>
+                <w:sz w:val="19"/>
+                <w:szCs w:val="19"/>
+              </w:rPr>
+            </w:pPr>
+          </w:p>
+        </w:tc>
+      </w:tr>
+      <w:tr>
+        <w:tc>
+          <w:tcPr>
+            <w:tcW w:w="1168" w:type="dxa"/>
+          </w:tcPr>
+          <w:p>
+            <w:pPr>
+              <w:spacing w:after="0"/>
+              <w:rPr>
+                <w:sz w:val="19"/>
+                <w:szCs w:val="19"/>
+              </w:rPr>
+            </w:pPr>
+            <w:r>
+              <w:rPr>
+                <w:sz w:val="19"/>
+                <w:szCs w:val="19"/>
+              </w:rPr>
+              <w:t>GROUP</w:t>
+            </w:r>
+          </w:p>
+        </w:tc>
+        <w:tc>
+          <w:tcPr>
+            <w:tcW w:w="7848" w:type="dxa"/>
+          </w:tcPr>
+          <w:p>
+            <w:pPr>
+              <w:spacing w:after="0"/>
+              <w:rPr>
+                <w:sz w:val="19"/>
+                <w:szCs w:val="19"/>
+              </w:rPr>
+            </w:pPr>
+          </w:p>
+        </w:tc>
+      </w:tr>
+    </w:tbl>
+    <w:p>
+      <w:pPr>
+        <w:spacing w:after="0"/>
+        <w:rPr>
+          <w:sz w:val="19"/>
+          <w:szCs w:val="19"/>
+        </w:rPr>
+      </w:pPr>
+    </w:p>
+    <w:tbl>
+      <w:tblPr>
+        <w:tblW w:w="9016" w:type="dxa"/>
+        <w:tblBorders>
+          <w:top w:val="single" w:sz="4" w:space="0" w:color="000000"/>
+          <w:left w:val="single" w:sz="4" w:space="0" w:color="000000"/>
+          <w:bottom w:val="single" w:sz="4" w:space="0" w:color="000000"/>
+          <w:right w:val="single" w:sz="4" w:space="0" w:color="000000"/>
+          <w:insideH w:val="single" w:sz="4" w:space="0" w:color="000000"/>
+          <w:insideV w:val="single" w:sz="4" w:space="0" w:color="000000"/>
+        </w:tblBorders>
+        <w:tblLayout w:type="fixed"/>
+        <w:tblLook w:val="0400" w:firstRow="0" w:lastRow="0" w:firstColumn="0" w:lastColumn="0" w:noHBand="0" w:noVBand="1"/>
+      </w:tblPr>
+      <w:tblGrid>
+        <w:gridCol w:w="1168"/>
+        <w:gridCol w:w="7848"/>
+      </w:tblGrid>
+      <w:tr>
+        <w:tc>
+          <w:tcPr>
+            <w:tcW w:w="9016" w:type="dxa"/>
+            <w:gridSpan w:val="2"/>
+          </w:tcPr>
+          <w:p>
+            <w:pPr>
+              <w:spacing w:after="0"/>
+              <w:jc w:val="center"/>
+              <w:rPr>
+                <w:b/>
+                <w:sz w:val="19"/>
+                <w:szCs w:val="19"/>
+              </w:rPr>
+            </w:pPr>
+            <w:r>
+              <w:rPr>
+                <w:b/>
+                <w:sz w:val="19"/>
+                <w:szCs w:val="19"/>
+              </w:rPr>
+              <w:t>What will be done by the next meeting?</w:t>
+            </w:r>
+          </w:p>
+        </w:tc>
+      </w:tr>
+      <w:tr>
+        <w:tc>
+          <w:tcPr>
+            <w:tcW w:w="1168" w:type="dxa"/>
+          </w:tcPr>
+          <w:p>
+            <w:pPr>
+              <w:spacing w:after="0"/>
+              <w:rPr>
+                <w:sz w:val="19"/>
+                <w:szCs w:val="19"/>
+              </w:rPr>
+            </w:pPr>
+            <w:r>
+              <w:rPr>
+                <w:sz w:val="19"/>
+                <w:szCs w:val="19"/>
+              </w:rPr>
+              <w:t>Duncan</w:t>
+            </w:r>
+          </w:p>
+        </w:tc>
+        <w:tc>
+          <w:tcPr>
+            <w:tcW w:w="7848" w:type="dxa"/>
+          </w:tcPr>
+          <w:p>
+            <w:pPr>
+              <w:spacing w:after="0"/>
+              <w:rPr>
+                <w:sz w:val="19"/>
+                <w:szCs w:val="19"/>
+              </w:rPr>
+            </w:pPr>
+          </w:p>
+        </w:tc>
+      </w:tr>
+      <w:tr>
+        <w:tc>
+          <w:tcPr>
+            <w:tcW w:w="1168" w:type="dxa"/>
+          </w:tcPr>
+          <w:p>
+            <w:pPr>
+              <w:spacing w:after="0"/>
+              <w:rPr>
+                <w:sz w:val="19"/>
+                <w:szCs w:val="19"/>
+              </w:rPr>
+            </w:pPr>
+            <w:r>
+              <w:rPr>
+                <w:sz w:val="19"/>
+                <w:szCs w:val="19"/>
+              </w:rPr>
+              <w:t>Mohammed</w:t>
+            </w:r>
+          </w:p>
+        </w:tc>
+        <w:tc>
+          <w:tcPr>
+            <w:tcW w:w="7848" w:type="dxa"/>
+          </w:tcPr>
+          <w:p>
+            <w:pPr>
+              <w:spacing w:after="0"/>
+              <w:rPr>
+                <w:sz w:val="19"/>
+                <w:szCs w:val="19"/>
+              </w:rPr>
+            </w:pPr>
+            <w:r>
+              <w:rPr>
+                <w:sz w:val="19"/>
+                <w:szCs w:val="19"/>
+              </w:rPr>
+              <w:t>Move to the backend and try and get it working.</w:t>
+            </w:r>
+          </w:p>
+        </w:tc>
+      </w:tr>
+      <w:tr>
+        <w:tc>
+          <w:tcPr>
+            <w:tcW w:w="1168" w:type="dxa"/>
+          </w:tcPr>
+          <w:p>
+            <w:pPr>
+              <w:spacing w:after="0"/>
+              <w:rPr>
+                <w:sz w:val="19"/>
+                <w:szCs w:val="19"/>
+              </w:rPr>
+            </w:pPr>
+            <w:r>
+              <w:rPr>
+                <w:sz w:val="19"/>
+                <w:szCs w:val="19"/>
+              </w:rPr>
+              <w:t>Saad</w:t>
+            </w:r>
+          </w:p>
+        </w:tc>
+        <w:tc>
+          <w:tcPr>
+            <w:tcW w:w="7848" w:type="dxa"/>
+          </w:tcPr>
+          <w:p>
+            <w:pPr>
+              <w:spacing w:after="0"/>
+              <w:rPr>
+                <w:sz w:val="19"/>
+                <w:szCs w:val="19"/>
+              </w:rPr>
+            </w:pPr>
+          </w:p>
+        </w:tc>
+      </w:tr>
+      <w:tr>
+        <w:tc>
+          <w:tcPr>
+            <w:tcW w:w="1168" w:type="dxa"/>
+          </w:tcPr>
+          <w:p>
+            <w:pPr>
+              <w:spacing w:after="0"/>
+              <w:rPr>
+                <w:sz w:val="19"/>
+                <w:szCs w:val="19"/>
+              </w:rPr>
+            </w:pPr>
+            <w:r>
+              <w:rPr>
+                <w:sz w:val="19"/>
+                <w:szCs w:val="19"/>
+              </w:rPr>
+              <w:t>Thien</w:t>
+            </w:r>
+          </w:p>
+        </w:tc>
+        <w:tc>
+          <w:tcPr>
+            <w:tcW w:w="7848" w:type="dxa"/>
+          </w:tcPr>
+          <w:p>
+            <w:pPr>
+              <w:spacing w:after="0"/>
+              <w:rPr>
+                <w:sz w:val="19"/>
+                <w:szCs w:val="19"/>
+              </w:rPr>
+            </w:pPr>
+          </w:p>
+        </w:tc>
+      </w:tr>
+      <w:tr>
+        <w:tc>
+          <w:tcPr>
+            <w:tcW w:w="1168" w:type="dxa"/>
+          </w:tcPr>
+          <w:p>
+            <w:pPr>
+              <w:spacing w:after="0"/>
+              <w:rPr>
+                <w:sz w:val="19"/>
+                <w:szCs w:val="19"/>
+              </w:rPr>
+            </w:pPr>
+            <w:r>
+              <w:rPr>
+                <w:sz w:val="19"/>
+                <w:szCs w:val="19"/>
+              </w:rPr>
+              <w:t>Tharvind</w:t>
+            </w:r>
+          </w:p>
+        </w:tc>
+        <w:tc>
+          <w:tcPr>
+            <w:tcW w:w="7848" w:type="dxa"/>
+          </w:tcPr>
+          <w:p>
+            <w:pPr>
+              <w:spacing w:after="0"/>
+              <w:rPr>
+                <w:sz w:val="19"/>
+                <w:szCs w:val="19"/>
+              </w:rPr>
+            </w:pPr>
+          </w:p>
+        </w:tc>
+      </w:tr>
+      <w:tr>
+        <w:tc>
+          <w:tcPr>
+            <w:tcW w:w="1168" w:type="dxa"/>
+          </w:tcPr>
+          <w:p>
+            <w:pPr>
+              <w:spacing w:after="0"/>
+              <w:rPr>
+                <w:sz w:val="19"/>
+                <w:szCs w:val="19"/>
+              </w:rPr>
+            </w:pPr>
+            <w:r>
+              <w:rPr>
+                <w:sz w:val="19"/>
+                <w:szCs w:val="19"/>
+              </w:rPr>
+              <w:t>GROUP</w:t>
+            </w:r>
+          </w:p>
+        </w:tc>
+        <w:tc>
+          <w:tcPr>
+            <w:tcW w:w="7848" w:type="dxa"/>
+          </w:tcPr>
+          <w:p>
+            <w:pPr>
+              <w:spacing w:after="0"/>
+              <w:rPr>
+                <w:sz w:val="19"/>
+                <w:szCs w:val="19"/>
+              </w:rPr>
+            </w:pPr>
+          </w:p>
+        </w:tc>
+      </w:tr>
+    </w:tbl>
+    <w:p>
+      <w:pPr>
+        <w:spacing w:after="0"/>
+        <w:rPr>
+          <w:sz w:val="19"/>
+          <w:szCs w:val="19"/>
+        </w:rPr>
+      </w:pPr>
+    </w:p>
+    <w:tbl>
+      <w:tblPr>
+        <w:tblW w:w="9016" w:type="dxa"/>
+        <w:tblBorders>
+          <w:top w:val="single" w:sz="4" w:space="0" w:color="000000"/>
+          <w:left w:val="single" w:sz="4" w:space="0" w:color="000000"/>
+          <w:bottom w:val="single" w:sz="4" w:space="0" w:color="000000"/>
+          <w:right w:val="single" w:sz="4" w:space="0" w:color="000000"/>
+          <w:insideH w:val="single" w:sz="4" w:space="0" w:color="000000"/>
+          <w:insideV w:val="single" w:sz="4" w:space="0" w:color="000000"/>
+        </w:tblBorders>
+        <w:tblLayout w:type="fixed"/>
+        <w:tblLook w:val="0400" w:firstRow="0" w:lastRow="0" w:firstColumn="0" w:lastColumn="0" w:noHBand="0" w:noVBand="1"/>
+      </w:tblPr>
+      <w:tblGrid>
+        <w:gridCol w:w="1168"/>
+        <w:gridCol w:w="7848"/>
+      </w:tblGrid>
+      <w:tr>
+        <w:tc>
+          <w:tcPr>
+            <w:tcW w:w="9016" w:type="dxa"/>
+            <w:gridSpan w:val="2"/>
+          </w:tcPr>
+          <w:p>
+            <w:pPr>
+              <w:spacing w:after="0"/>
+              <w:jc w:val="center"/>
+              <w:rPr>
+                <w:b/>
+                <w:sz w:val="19"/>
+                <w:szCs w:val="19"/>
+              </w:rPr>
+            </w:pPr>
+            <w:r>
+              <w:rPr>
+                <w:b/>
+                <w:sz w:val="19"/>
+                <w:szCs w:val="19"/>
+              </w:rPr>
+              <w:t xml:space="preserve">What roadblocks did we </w:t>
+            </w:r>
+          </w:p>
+        </w:tc>
+      </w:tr>
+      <w:tr>
+        <w:tc>
+          <w:tcPr>
+            <w:tcW w:w="1168" w:type="dxa"/>
+          </w:tcPr>
+          <w:p>
+            <w:pPr>
+              <w:spacing w:after="0"/>
+              <w:rPr>
+                <w:sz w:val="19"/>
+                <w:szCs w:val="19"/>
+              </w:rPr>
+            </w:pPr>
+            <w:r>
+              <w:rPr>
+                <w:sz w:val="19"/>
+                <w:szCs w:val="19"/>
+              </w:rPr>
+              <w:t>Duncan</w:t>
+            </w:r>
+          </w:p>
+        </w:tc>
+        <w:tc>
+          <w:tcPr>
+            <w:tcW w:w="7848" w:type="dxa"/>
+          </w:tcPr>
+          <w:p>
+            <w:pPr>
+              <w:spacing w:after="0"/>
+              <w:rPr>
+                <w:sz w:val="19"/>
+                <w:szCs w:val="19"/>
+              </w:rPr>
+            </w:pPr>
+            <w:r>
+              <w:rPr>
+                <w:sz w:val="19"/>
+                <w:szCs w:val="19"/>
+              </w:rPr>
+              <w:t>Waiting for backend</w:t>
+            </w:r>
+          </w:p>
+        </w:tc>
+      </w:tr>
+      <w:tr>
+        <w:tc>
+          <w:tcPr>
+            <w:tcW w:w="1168" w:type="dxa"/>
+          </w:tcPr>
+          <w:p>
+            <w:pPr>
+              <w:spacing w:after="0"/>
+              <w:rPr>
+                <w:sz w:val="19"/>
+                <w:szCs w:val="19"/>
+              </w:rPr>
+            </w:pPr>
+            <w:r>
+              <w:rPr>
+                <w:sz w:val="19"/>
+                <w:szCs w:val="19"/>
+              </w:rPr>
+              <w:t>Mohammed</w:t>
+            </w:r>
+          </w:p>
+        </w:tc>
+        <w:tc>
+          <w:tcPr>
+            <w:tcW w:w="7848" w:type="dxa"/>
+          </w:tcPr>
+          <w:p>
+            <w:pPr>
+              <w:spacing w:after="0"/>
+              <w:rPr>
+                <w:sz w:val="19"/>
+                <w:szCs w:val="19"/>
+              </w:rPr>
+            </w:pPr>
+            <w:r>
+              <w:rPr>
+                <w:sz w:val="19"/>
+                <w:szCs w:val="19"/>
+              </w:rPr>
+              <w:t>Back</w:t>
+            </w:r>
+            <w:bookmarkStart w:id="0" w:name="_GoBack"/>
+            <w:bookmarkEnd w:id="0"/>
+            <w:r>
+              <w:rPr>
+                <w:sz w:val="19"/>
+                <w:szCs w:val="19"/>
+              </w:rPr>
+              <w:t>end is not complete therefore I can’t finish Travis nor google datastore</w:t>
+            </w:r>
+          </w:p>
+        </w:tc>
+      </w:tr>
+      <w:tr>
+        <w:tc>
+          <w:tcPr>
+            <w:tcW w:w="1168" w:type="dxa"/>
+          </w:tcPr>
+          <w:p>
+            <w:pPr>
+              <w:spacing w:after="0"/>
+              <w:rPr>
+                <w:sz w:val="19"/>
+                <w:szCs w:val="19"/>
+              </w:rPr>
+            </w:pPr>
+            <w:r>
+              <w:rPr>
+                <w:sz w:val="19"/>
+                <w:szCs w:val="19"/>
+              </w:rPr>
+              <w:t>Saad</w:t>
+            </w:r>
+          </w:p>
+        </w:tc>
+        <w:tc>
+          <w:tcPr>
+            <w:tcW w:w="7848" w:type="dxa"/>
+          </w:tcPr>
+          <w:p>
+            <w:pPr>
+              <w:spacing w:after="0"/>
+              <w:rPr>
+                <w:sz w:val="19"/>
+                <w:szCs w:val="19"/>
+              </w:rPr>
+            </w:pPr>
+          </w:p>
+        </w:tc>
+      </w:tr>
+      <w:tr>
+        <w:tc>
+          <w:tcPr>
+            <w:tcW w:w="1168" w:type="dxa"/>
+          </w:tcPr>
+          <w:p>
+            <w:pPr>
+              <w:spacing w:after="0"/>
+              <w:rPr>
+                <w:sz w:val="19"/>
+                <w:szCs w:val="19"/>
+              </w:rPr>
+            </w:pPr>
+            <w:r>
+              <w:rPr>
+                <w:sz w:val="19"/>
+                <w:szCs w:val="19"/>
+              </w:rPr>
+              <w:t>Thien</w:t>
+            </w:r>
+          </w:p>
+        </w:tc>
+        <w:tc>
+          <w:tcPr>
+            <w:tcW w:w="7848" w:type="dxa"/>
+          </w:tcPr>
+          <w:p>
+            <w:pPr>
+              <w:spacing w:after="0"/>
+              <w:rPr>
+                <w:sz w:val="19"/>
+                <w:szCs w:val="19"/>
+              </w:rPr>
+            </w:pPr>
+          </w:p>
+        </w:tc>
+      </w:tr>
+      <w:tr>
+        <w:tc>
+          <w:tcPr>
+            <w:tcW w:w="1168" w:type="dxa"/>
+          </w:tcPr>
+          <w:p>
+            <w:pPr>
+              <w:spacing w:after="0"/>
+              <w:rPr>
+                <w:sz w:val="19"/>
+                <w:szCs w:val="19"/>
+              </w:rPr>
+            </w:pPr>
+            <w:r>
+              <w:rPr>
+                <w:sz w:val="19"/>
+                <w:szCs w:val="19"/>
+              </w:rPr>
+              <w:t>Tharvind</w:t>
+            </w:r>
+          </w:p>
+        </w:tc>
+        <w:tc>
+          <w:tcPr>
+            <w:tcW w:w="7848" w:type="dxa"/>
+          </w:tcPr>
+          <w:p>
+            <w:pPr>
+              <w:spacing w:after="0"/>
+              <w:rPr>
+                <w:sz w:val="19"/>
+                <w:szCs w:val="19"/>
+              </w:rPr>
+            </w:pPr>
+          </w:p>
+        </w:tc>
+      </w:tr>
+      <w:tr>
+        <w:tc>
+          <w:tcPr>
+            <w:tcW w:w="1168" w:type="dxa"/>
+          </w:tcPr>
+          <w:p>
+            <w:pPr>
+              <w:spacing w:after="0"/>
+              <w:rPr>
+                <w:sz w:val="19"/>
+                <w:szCs w:val="19"/>
+              </w:rPr>
+            </w:pPr>
+            <w:r>
+              <w:rPr>
+                <w:sz w:val="19"/>
+                <w:szCs w:val="19"/>
+              </w:rPr>
+              <w:t>GROUP</w:t>
+            </w:r>
+          </w:p>
+        </w:tc>
+        <w:tc>
+          <w:tcPr>
+            <w:tcW w:w="7848" w:type="dxa"/>
+          </w:tcPr>
+          <w:p>
+            <w:pPr>
+              <w:spacing w:after="0"/>
+              <w:rPr>
+                <w:sz w:val="19"/>
+                <w:szCs w:val="19"/>
+              </w:rPr>
+            </w:pPr>
+          </w:p>
+        </w:tc>
+      </w:tr>
+    </w:tbl>
+    <w:p>
+      <w:pPr>
+        <w:spacing w:after="0"/>
+        <w:rPr>
+          <w:sz w:val="19"/>
+          <w:szCs w:val="19"/>
+        </w:rPr>
+      </w:pPr>
+    </w:p>
+    <w:tbl>
+      <w:tblPr>
+        <w:tblW w:w="9016" w:type="dxa"/>
+        <w:tblBorders>
+          <w:top w:val="single" w:sz="4" w:space="0" w:color="000000"/>
+          <w:left w:val="single" w:sz="4" w:space="0" w:color="000000"/>
+          <w:bottom w:val="single" w:sz="4" w:space="0" w:color="000000"/>
+          <w:right w:val="single" w:sz="4" w:space="0" w:color="000000"/>
+          <w:insideH w:val="single" w:sz="4" w:space="0" w:color="000000"/>
+          <w:insideV w:val="single" w:sz="4" w:space="0" w:color="000000"/>
+        </w:tblBorders>
+        <w:tblLayout w:type="fixed"/>
+        <w:tblLook w:val="0400" w:firstRow="0" w:lastRow="0" w:firstColumn="0" w:lastColumn="0" w:noHBand="0" w:noVBand="1"/>
+      </w:tblPr>
+      <w:tblGrid>
+        <w:gridCol w:w="1168"/>
+        <w:gridCol w:w="7848"/>
+      </w:tblGrid>
+      <w:tr>
+        <w:tc>
+          <w:tcPr>
+            <w:tcW w:w="9016" w:type="dxa"/>
+            <w:gridSpan w:val="2"/>
+          </w:tcPr>
+          <w:p>
+            <w:pPr>
+              <w:spacing w:after="0"/>
+              <w:jc w:val="center"/>
+              <w:rPr>
+                <w:b/>
+                <w:sz w:val="19"/>
+                <w:szCs w:val="19"/>
+              </w:rPr>
+            </w:pPr>
+            <w:r>
+              <w:rPr>
+                <w:b/>
+                <w:sz w:val="19"/>
+                <w:szCs w:val="19"/>
+              </w:rPr>
               <w:t>Things to do</w:t>
             </w:r>
           </w:p>
@@ -3988,6 +5439,13 @@
                 <w:szCs w:val="19"/>
               </w:rPr>
             </w:pPr>
+            <w:r>
+              <w:rPr>
+                <w:sz w:val="19"/>
+                <w:szCs w:val="19"/>
+              </w:rPr>
+              <w:t>Back end assist</w:t>
+            </w:r>
           </w:p>
         </w:tc>
       </w:tr>
@@ -4140,7 +5598,6 @@
         </w:tc>
       </w:tr>
     </w:tbl>
-    <w:p/>
     <w:p/>
     <w:sectPr>
       <w:pgSz w:w="11906" w:h="16838"/>

</xml_diff>